<commit_message>
08/15/2018 working diary (holiday)
</commit_message>
<xml_diff>
--- a/Aibril_Antibiotics_Advisor/수행일지(내용 비공개).docx
+++ b/Aibril_Antibiotics_Advisor/수행일지(내용 비공개).docx
@@ -703,79 +703,169 @@
         </w:rPr>
         <w:t>작성완료</w:t>
       </w:r>
+    </w:p>
+    <w:p/>
+    <w:p>
+      <w:pPr>
+        <w:rPr>
+          <w:b/>
+        </w:rPr>
+      </w:pPr>
+      <w:r>
+        <w:rPr>
+          <w:rFonts w:hint="eastAsia"/>
+          <w:b/>
+        </w:rPr>
+        <w:t>201808</w:t>
+      </w:r>
+      <w:r>
+        <w:rPr>
+          <w:b/>
+        </w:rPr>
+        <w:t>15</w:t>
+      </w:r>
+      <w:r>
+        <w:rPr>
+          <w:b/>
+        </w:rPr>
+        <w:t xml:space="preserve"> – </w:t>
+      </w:r>
+      <w:r>
+        <w:rPr>
+          <w:rFonts w:hint="eastAsia"/>
+          <w:b/>
+        </w:rPr>
+        <w:t>휴일</w:t>
+      </w:r>
+    </w:p>
+    <w:p>
+      <w:r>
+        <w:rPr>
+          <w:rFonts w:hint="eastAsia"/>
+        </w:rPr>
+        <w:t>&lt;달성 업무&gt;</w:t>
+      </w:r>
+    </w:p>
+    <w:p>
+      <w:pPr>
+        <w:pStyle w:val="a3"/>
+        <w:numPr>
+          <w:ilvl w:val="0"/>
+          <w:numId w:val="3"/>
+        </w:numPr>
+        <w:ind w:leftChars="0"/>
+      </w:pPr>
+      <w:r>
+        <w:rPr>
+          <w:rFonts w:hint="eastAsia"/>
+        </w:rPr>
+        <w:t>작성완료</w:t>
+      </w:r>
+    </w:p>
+    <w:p/>
+    <w:p>
+      <w:r>
+        <w:rPr>
+          <w:rFonts w:hint="eastAsia"/>
+        </w:rPr>
+        <w:t>&lt;필요 업무&gt;</w:t>
+      </w:r>
+    </w:p>
+    <w:p>
+      <w:pPr>
+        <w:pStyle w:val="a3"/>
+        <w:numPr>
+          <w:ilvl w:val="0"/>
+          <w:numId w:val="3"/>
+        </w:numPr>
+        <w:ind w:leftChars="0"/>
+      </w:pPr>
+      <w:r>
+        <w:rPr>
+          <w:rFonts w:hint="eastAsia"/>
+        </w:rPr>
+        <w:t>작성완료</w:t>
+      </w:r>
+    </w:p>
+    <w:p/>
+    <w:p>
+      <w:pPr>
+        <w:rPr>
+          <w:b/>
+        </w:rPr>
+      </w:pPr>
+      <w:r>
+        <w:rPr>
+          <w:rFonts w:hint="eastAsia"/>
+          <w:b/>
+        </w:rPr>
+        <w:t>201808</w:t>
+      </w:r>
+      <w:r>
+        <w:rPr>
+          <w:b/>
+        </w:rPr>
+        <w:t>1</w:t>
+      </w:r>
+      <w:r>
+        <w:rPr>
+          <w:b/>
+        </w:rPr>
+        <w:t>6</w:t>
+      </w:r>
+    </w:p>
+    <w:p>
+      <w:r>
+        <w:rPr>
+          <w:rFonts w:hint="eastAsia"/>
+        </w:rPr>
+        <w:lastRenderedPageBreak/>
+        <w:t>&lt;달성 업무&gt;</w:t>
+      </w:r>
+    </w:p>
+    <w:p>
+      <w:pPr>
+        <w:pStyle w:val="a3"/>
+        <w:numPr>
+          <w:ilvl w:val="0"/>
+          <w:numId w:val="3"/>
+        </w:numPr>
+        <w:ind w:leftChars="0"/>
+      </w:pPr>
+    </w:p>
+    <w:p>
+      <w:pPr>
+        <w:rPr>
+          <w:rFonts w:hint="eastAsia"/>
+        </w:rPr>
+      </w:pPr>
+    </w:p>
+    <w:p>
+      <w:r>
+        <w:rPr>
+          <w:rFonts w:hint="eastAsia"/>
+        </w:rPr>
+        <w:t>&lt;필요 업무&gt;</w:t>
+      </w:r>
+    </w:p>
+    <w:p>
+      <w:pPr>
+        <w:pStyle w:val="a3"/>
+        <w:numPr>
+          <w:ilvl w:val="0"/>
+          <w:numId w:val="3"/>
+        </w:numPr>
+        <w:ind w:leftChars="0"/>
+      </w:pPr>
+    </w:p>
+    <w:p>
+      <w:pPr>
+        <w:rPr>
+          <w:rFonts w:hint="eastAsia"/>
+        </w:rPr>
+      </w:pPr>
       <w:bookmarkStart w:id="0" w:name="_GoBack"/>
       <w:bookmarkEnd w:id="0"/>
-    </w:p>
-    <w:p/>
-    <w:p>
-      <w:pPr>
-        <w:rPr>
-          <w:b/>
-        </w:rPr>
-      </w:pPr>
-      <w:r>
-        <w:rPr>
-          <w:rFonts w:hint="eastAsia"/>
-          <w:b/>
-        </w:rPr>
-        <w:t>201808</w:t>
-      </w:r>
-      <w:r>
-        <w:rPr>
-          <w:b/>
-        </w:rPr>
-        <w:t>1</w:t>
-      </w:r>
-      <w:r>
-        <w:rPr>
-          <w:b/>
-        </w:rPr>
-        <w:t>5</w:t>
-      </w:r>
-    </w:p>
-    <w:p>
-      <w:r>
-        <w:rPr>
-          <w:rFonts w:hint="eastAsia"/>
-        </w:rPr>
-        <w:t>&lt;달성 업무&gt;</w:t>
-      </w:r>
-    </w:p>
-    <w:p>
-      <w:pPr>
-        <w:pStyle w:val="a3"/>
-        <w:numPr>
-          <w:ilvl w:val="0"/>
-          <w:numId w:val="3"/>
-        </w:numPr>
-        <w:ind w:leftChars="0"/>
-      </w:pPr>
-    </w:p>
-    <w:p/>
-    <w:p>
-      <w:r>
-        <w:rPr>
-          <w:rFonts w:hint="eastAsia"/>
-        </w:rPr>
-        <w:t>&lt;필요 업무&gt;</w:t>
-      </w:r>
-    </w:p>
-    <w:p>
-      <w:pPr>
-        <w:pStyle w:val="a3"/>
-        <w:numPr>
-          <w:ilvl w:val="0"/>
-          <w:numId w:val="3"/>
-        </w:numPr>
-        <w:ind w:leftChars="0"/>
-      </w:pPr>
-    </w:p>
-    <w:p>
-      <w:pPr>
-        <w:rPr>
-          <w:rFonts w:hint="eastAsia"/>
-        </w:rPr>
-      </w:pPr>
     </w:p>
     <w:sectPr>
       <w:pgSz w:w="11906" w:h="16838"/>

</xml_diff>

<commit_message>
15/08/2018 work diary (holiday)
</commit_message>
<xml_diff>
--- a/Aibril_Antibiotics_Advisor/수행일지(내용 비공개).docx
+++ b/Aibril_Antibiotics_Advisor/수행일지(내용 비공개).docx
@@ -703,79 +703,169 @@
         </w:rPr>
         <w:t>작성완료</w:t>
       </w:r>
+    </w:p>
+    <w:p/>
+    <w:p>
+      <w:pPr>
+        <w:rPr>
+          <w:b/>
+        </w:rPr>
+      </w:pPr>
+      <w:r>
+        <w:rPr>
+          <w:rFonts w:hint="eastAsia"/>
+          <w:b/>
+        </w:rPr>
+        <w:t>201808</w:t>
+      </w:r>
+      <w:r>
+        <w:rPr>
+          <w:b/>
+        </w:rPr>
+        <w:t>15</w:t>
+      </w:r>
+      <w:r>
+        <w:rPr>
+          <w:b/>
+        </w:rPr>
+        <w:t xml:space="preserve"> – </w:t>
+      </w:r>
+      <w:r>
+        <w:rPr>
+          <w:rFonts w:hint="eastAsia"/>
+          <w:b/>
+        </w:rPr>
+        <w:t>휴일</w:t>
+      </w:r>
+    </w:p>
+    <w:p>
+      <w:r>
+        <w:rPr>
+          <w:rFonts w:hint="eastAsia"/>
+        </w:rPr>
+        <w:t>&lt;달성 업무&gt;</w:t>
+      </w:r>
+    </w:p>
+    <w:p>
+      <w:pPr>
+        <w:pStyle w:val="a3"/>
+        <w:numPr>
+          <w:ilvl w:val="0"/>
+          <w:numId w:val="3"/>
+        </w:numPr>
+        <w:ind w:leftChars="0"/>
+      </w:pPr>
+      <w:r>
+        <w:rPr>
+          <w:rFonts w:hint="eastAsia"/>
+        </w:rPr>
+        <w:t>작성완료</w:t>
+      </w:r>
+    </w:p>
+    <w:p/>
+    <w:p>
+      <w:r>
+        <w:rPr>
+          <w:rFonts w:hint="eastAsia"/>
+        </w:rPr>
+        <w:t>&lt;필요 업무&gt;</w:t>
+      </w:r>
+    </w:p>
+    <w:p>
+      <w:pPr>
+        <w:pStyle w:val="a3"/>
+        <w:numPr>
+          <w:ilvl w:val="0"/>
+          <w:numId w:val="3"/>
+        </w:numPr>
+        <w:ind w:leftChars="0"/>
+      </w:pPr>
+      <w:r>
+        <w:rPr>
+          <w:rFonts w:hint="eastAsia"/>
+        </w:rPr>
+        <w:t>작성완료</w:t>
+      </w:r>
+    </w:p>
+    <w:p/>
+    <w:p>
+      <w:pPr>
+        <w:rPr>
+          <w:b/>
+        </w:rPr>
+      </w:pPr>
+      <w:r>
+        <w:rPr>
+          <w:rFonts w:hint="eastAsia"/>
+          <w:b/>
+        </w:rPr>
+        <w:t>201808</w:t>
+      </w:r>
+      <w:r>
+        <w:rPr>
+          <w:b/>
+        </w:rPr>
+        <w:t>1</w:t>
+      </w:r>
+      <w:r>
+        <w:rPr>
+          <w:b/>
+        </w:rPr>
+        <w:t>6</w:t>
+      </w:r>
+    </w:p>
+    <w:p>
+      <w:r>
+        <w:rPr>
+          <w:rFonts w:hint="eastAsia"/>
+        </w:rPr>
+        <w:lastRenderedPageBreak/>
+        <w:t>&lt;달성 업무&gt;</w:t>
+      </w:r>
+    </w:p>
+    <w:p>
+      <w:pPr>
+        <w:pStyle w:val="a3"/>
+        <w:numPr>
+          <w:ilvl w:val="0"/>
+          <w:numId w:val="3"/>
+        </w:numPr>
+        <w:ind w:leftChars="0"/>
+      </w:pPr>
+    </w:p>
+    <w:p>
+      <w:pPr>
+        <w:rPr>
+          <w:rFonts w:hint="eastAsia"/>
+        </w:rPr>
+      </w:pPr>
+    </w:p>
+    <w:p>
+      <w:r>
+        <w:rPr>
+          <w:rFonts w:hint="eastAsia"/>
+        </w:rPr>
+        <w:t>&lt;필요 업무&gt;</w:t>
+      </w:r>
+    </w:p>
+    <w:p>
+      <w:pPr>
+        <w:pStyle w:val="a3"/>
+        <w:numPr>
+          <w:ilvl w:val="0"/>
+          <w:numId w:val="3"/>
+        </w:numPr>
+        <w:ind w:leftChars="0"/>
+      </w:pPr>
+    </w:p>
+    <w:p>
+      <w:pPr>
+        <w:rPr>
+          <w:rFonts w:hint="eastAsia"/>
+        </w:rPr>
+      </w:pPr>
       <w:bookmarkStart w:id="0" w:name="_GoBack"/>
       <w:bookmarkEnd w:id="0"/>
-    </w:p>
-    <w:p/>
-    <w:p>
-      <w:pPr>
-        <w:rPr>
-          <w:b/>
-        </w:rPr>
-      </w:pPr>
-      <w:r>
-        <w:rPr>
-          <w:rFonts w:hint="eastAsia"/>
-          <w:b/>
-        </w:rPr>
-        <w:t>201808</w:t>
-      </w:r>
-      <w:r>
-        <w:rPr>
-          <w:b/>
-        </w:rPr>
-        <w:t>1</w:t>
-      </w:r>
-      <w:r>
-        <w:rPr>
-          <w:b/>
-        </w:rPr>
-        <w:t>5</w:t>
-      </w:r>
-    </w:p>
-    <w:p>
-      <w:r>
-        <w:rPr>
-          <w:rFonts w:hint="eastAsia"/>
-        </w:rPr>
-        <w:t>&lt;달성 업무&gt;</w:t>
-      </w:r>
-    </w:p>
-    <w:p>
-      <w:pPr>
-        <w:pStyle w:val="a3"/>
-        <w:numPr>
-          <w:ilvl w:val="0"/>
-          <w:numId w:val="3"/>
-        </w:numPr>
-        <w:ind w:leftChars="0"/>
-      </w:pPr>
-    </w:p>
-    <w:p/>
-    <w:p>
-      <w:r>
-        <w:rPr>
-          <w:rFonts w:hint="eastAsia"/>
-        </w:rPr>
-        <w:t>&lt;필요 업무&gt;</w:t>
-      </w:r>
-    </w:p>
-    <w:p>
-      <w:pPr>
-        <w:pStyle w:val="a3"/>
-        <w:numPr>
-          <w:ilvl w:val="0"/>
-          <w:numId w:val="3"/>
-        </w:numPr>
-        <w:ind w:leftChars="0"/>
-      </w:pPr>
-    </w:p>
-    <w:p>
-      <w:pPr>
-        <w:rPr>
-          <w:rFonts w:hint="eastAsia"/>
-        </w:rPr>
-      </w:pPr>
     </w:p>
     <w:sectPr>
       <w:pgSz w:w="11906" w:h="16838"/>

</xml_diff>